<commit_message>
upd images and documentations
</commit_message>
<xml_diff>
--- a/Documentation/Docs.docx
+++ b/Documentation/Docs.docx
@@ -175,7 +175,6 @@
         <w:rPr>
           <w:sz w:val="28"/>
           <w:szCs w:val="28"/>
-          <w:lang w:val="en-US"/>
         </w:rPr>
       </w:pPr>
       <w:r>
@@ -253,7 +252,6 @@
         <w:rPr>
           <w:sz w:val="28"/>
           <w:szCs w:val="28"/>
-          <w:lang w:val="en-US"/>
         </w:rPr>
       </w:pPr>
     </w:p>
@@ -926,6 +924,375 @@
     <w:p>
       <w:pPr>
         <w:spacing w:line="360" w:lineRule="auto"/>
+        <w:ind w:firstLine="708"/>
+        <w:jc w:val="both"/>
+        <w:rPr>
+          <w:i/>
+          <w:iCs/>
+          <w:sz w:val="28"/>
+          <w:szCs w:val="28"/>
+        </w:rPr>
+      </w:pPr>
+      <w:r>
+        <w:rPr>
+          <w:b/>
+          <w:bCs/>
+          <w:sz w:val="28"/>
+          <w:szCs w:val="28"/>
+        </w:rPr>
+        <w:t>База данных</w:t>
+      </w:r>
+      <w:r>
+        <w:rPr>
+          <w:sz w:val="28"/>
+          <w:szCs w:val="28"/>
+        </w:rPr>
+        <w:t xml:space="preserve"> для простоты развертывания приложения устроена на </w:t>
+      </w:r>
+      <w:r>
+        <w:rPr>
+          <w:sz w:val="28"/>
+          <w:szCs w:val="28"/>
+          <w:lang w:val="en-US"/>
+        </w:rPr>
+        <w:t>SQLite</w:t>
+      </w:r>
+      <w:r>
+        <w:rPr>
+          <w:sz w:val="28"/>
+          <w:szCs w:val="28"/>
+        </w:rPr>
+        <w:t xml:space="preserve">. </w:t>
+      </w:r>
+      <w:r>
+        <w:rPr>
+          <w:sz w:val="28"/>
+          <w:szCs w:val="28"/>
+        </w:rPr>
+        <w:t xml:space="preserve">База содержит основную таблицу </w:t>
+      </w:r>
+      <w:r>
+        <w:rPr>
+          <w:i/>
+          <w:iCs/>
+          <w:sz w:val="28"/>
+          <w:szCs w:val="28"/>
+          <w:lang w:val="en-US"/>
+        </w:rPr>
+        <w:t>records</w:t>
+      </w:r>
+      <w:r>
+        <w:rPr>
+          <w:i/>
+          <w:iCs/>
+          <w:sz w:val="28"/>
+          <w:szCs w:val="28"/>
+        </w:rPr>
+        <w:t xml:space="preserve"> </w:t>
+      </w:r>
+      <w:r>
+        <w:rPr>
+          <w:sz w:val="28"/>
+          <w:szCs w:val="28"/>
+        </w:rPr>
+        <w:t xml:space="preserve">и </w:t>
+      </w:r>
+      <w:r>
+        <w:rPr>
+          <w:sz w:val="28"/>
+          <w:szCs w:val="28"/>
+        </w:rPr>
+        <w:t xml:space="preserve">вспомогательную </w:t>
+      </w:r>
+      <w:r>
+        <w:rPr>
+          <w:i/>
+          <w:iCs/>
+          <w:sz w:val="28"/>
+          <w:szCs w:val="28"/>
+          <w:lang w:val="en-US"/>
+        </w:rPr>
+        <w:t>difficult</w:t>
+      </w:r>
+      <w:r>
+        <w:rPr>
+          <w:i/>
+          <w:iCs/>
+          <w:sz w:val="28"/>
+          <w:szCs w:val="28"/>
+        </w:rPr>
+        <w:t>.</w:t>
+      </w:r>
+      <w:r>
+        <w:rPr>
+          <w:sz w:val="28"/>
+          <w:szCs w:val="28"/>
+        </w:rPr>
+        <w:t xml:space="preserve"> </w:t>
+      </w:r>
+      <w:r>
+        <w:rPr>
+          <w:sz w:val="28"/>
+          <w:szCs w:val="28"/>
+        </w:rPr>
+        <w:t xml:space="preserve">При помощи вспомогательной таблицы происходит конфигурация игрового процесса в зависимости от выбранного уровня сложности, а также через </w:t>
+      </w:r>
+      <w:r>
+        <w:rPr>
+          <w:sz w:val="28"/>
+          <w:szCs w:val="28"/>
+          <w:u w:val="single"/>
+          <w:lang w:val="en-US"/>
+        </w:rPr>
+        <w:t>foreign</w:t>
+      </w:r>
+      <w:r>
+        <w:rPr>
+          <w:sz w:val="28"/>
+          <w:szCs w:val="28"/>
+          <w:u w:val="single"/>
+        </w:rPr>
+        <w:t xml:space="preserve"> </w:t>
+      </w:r>
+      <w:r>
+        <w:rPr>
+          <w:sz w:val="28"/>
+          <w:szCs w:val="28"/>
+          <w:u w:val="single"/>
+          <w:lang w:val="en-US"/>
+        </w:rPr>
+        <w:t>key</w:t>
+      </w:r>
+      <w:r>
+        <w:rPr>
+          <w:sz w:val="28"/>
+          <w:szCs w:val="28"/>
+        </w:rPr>
+        <w:t xml:space="preserve"> </w:t>
+      </w:r>
+      <w:r>
+        <w:rPr>
+          <w:sz w:val="28"/>
+          <w:szCs w:val="28"/>
+        </w:rPr>
+        <w:t xml:space="preserve">собирается полная информация об успехе игрока в таблице </w:t>
+      </w:r>
+      <w:r>
+        <w:rPr>
+          <w:i/>
+          <w:iCs/>
+          <w:sz w:val="28"/>
+          <w:szCs w:val="28"/>
+          <w:lang w:val="en-US"/>
+        </w:rPr>
+        <w:t>records</w:t>
+      </w:r>
+      <w:r>
+        <w:rPr>
+          <w:i/>
+          <w:iCs/>
+          <w:sz w:val="28"/>
+          <w:szCs w:val="28"/>
+        </w:rPr>
+        <w:t>.</w:t>
+      </w:r>
+    </w:p>
+    <w:p>
+      <w:pPr>
+        <w:spacing w:line="360" w:lineRule="auto"/>
+        <w:ind w:firstLine="708"/>
+        <w:jc w:val="both"/>
+        <w:rPr>
+          <w:sz w:val="28"/>
+          <w:szCs w:val="28"/>
+        </w:rPr>
+      </w:pPr>
+      <w:r>
+        <w:rPr>
+          <w:sz w:val="28"/>
+          <w:szCs w:val="28"/>
+        </w:rPr>
+        <w:t>Схема данных:</w:t>
+      </w:r>
+    </w:p>
+    <w:p>
+      <w:pPr>
+        <w:spacing w:line="360" w:lineRule="auto"/>
+        <w:jc w:val="center"/>
+        <w:rPr>
+          <w:sz w:val="28"/>
+          <w:szCs w:val="28"/>
+        </w:rPr>
+      </w:pPr>
+      <w:r>
+        <w:rPr>
+          <w:noProof/>
+          <w:sz w:val="28"/>
+          <w:szCs w:val="28"/>
+        </w:rPr>
+        <w:drawing>
+          <wp:inline distT="0" distB="0" distL="0" distR="0">
+            <wp:extent cx="2514600" cy="1498600"/>
+            <wp:effectExtent l="0" t="0" r="0" b="0"/>
+            <wp:docPr id="8" name="Рисунок 8"/>
+            <wp:cNvGraphicFramePr>
+              <a:graphicFrameLocks xmlns:a="http://schemas.openxmlformats.org/drawingml/2006/main" noChangeAspect="1"/>
+            </wp:cNvGraphicFramePr>
+            <a:graphic xmlns:a="http://schemas.openxmlformats.org/drawingml/2006/main">
+              <a:graphicData uri="http://schemas.openxmlformats.org/drawingml/2006/picture">
+                <pic:pic xmlns:pic="http://schemas.openxmlformats.org/drawingml/2006/picture">
+                  <pic:nvPicPr>
+                    <pic:cNvPr id="8" name="Рисунок 8"/>
+                    <pic:cNvPicPr/>
+                  </pic:nvPicPr>
+                  <pic:blipFill>
+                    <a:blip r:embed="rId7">
+                      <a:extLst>
+                        <a:ext uri="{28A0092B-C50C-407E-A947-70E740481C1C}">
+                          <a14:useLocalDpi xmlns:a14="http://schemas.microsoft.com/office/drawing/2010/main" val="0"/>
+                        </a:ext>
+                      </a:extLst>
+                    </a:blip>
+                    <a:stretch>
+                      <a:fillRect/>
+                    </a:stretch>
+                  </pic:blipFill>
+                  <pic:spPr>
+                    <a:xfrm>
+                      <a:off x="0" y="0"/>
+                      <a:ext cx="2514600" cy="1498600"/>
+                    </a:xfrm>
+                    <a:prstGeom prst="rect">
+                      <a:avLst/>
+                    </a:prstGeom>
+                  </pic:spPr>
+                </pic:pic>
+              </a:graphicData>
+            </a:graphic>
+          </wp:inline>
+        </w:drawing>
+      </w:r>
+    </w:p>
+    <w:p>
+      <w:pPr>
+        <w:spacing w:line="360" w:lineRule="auto"/>
+        <w:jc w:val="center"/>
+        <w:rPr>
+          <w:sz w:val="28"/>
+          <w:szCs w:val="28"/>
+        </w:rPr>
+      </w:pPr>
+      <w:r>
+        <w:rPr>
+          <w:noProof/>
+          <w:sz w:val="28"/>
+          <w:szCs w:val="28"/>
+        </w:rPr>
+        <w:lastRenderedPageBreak/>
+        <w:drawing>
+          <wp:inline distT="0" distB="0" distL="0" distR="0">
+            <wp:extent cx="5936615" cy="2632710"/>
+            <wp:effectExtent l="0" t="0" r="0" b="0"/>
+            <wp:docPr id="9" name="Рисунок 9"/>
+            <wp:cNvGraphicFramePr>
+              <a:graphicFrameLocks xmlns:a="http://schemas.openxmlformats.org/drawingml/2006/main" noChangeAspect="1"/>
+            </wp:cNvGraphicFramePr>
+            <a:graphic xmlns:a="http://schemas.openxmlformats.org/drawingml/2006/main">
+              <a:graphicData uri="http://schemas.openxmlformats.org/drawingml/2006/picture">
+                <pic:pic xmlns:pic="http://schemas.openxmlformats.org/drawingml/2006/picture">
+                  <pic:nvPicPr>
+                    <pic:cNvPr id="9" name="Рисунок 9"/>
+                    <pic:cNvPicPr/>
+                  </pic:nvPicPr>
+                  <pic:blipFill>
+                    <a:blip r:embed="rId8">
+                      <a:extLst>
+                        <a:ext uri="{28A0092B-C50C-407E-A947-70E740481C1C}">
+                          <a14:useLocalDpi xmlns:a14="http://schemas.microsoft.com/office/drawing/2010/main" val="0"/>
+                        </a:ext>
+                      </a:extLst>
+                    </a:blip>
+                    <a:stretch>
+                      <a:fillRect/>
+                    </a:stretch>
+                  </pic:blipFill>
+                  <pic:spPr>
+                    <a:xfrm>
+                      <a:off x="0" y="0"/>
+                      <a:ext cx="5936615" cy="2632710"/>
+                    </a:xfrm>
+                    <a:prstGeom prst="rect">
+                      <a:avLst/>
+                    </a:prstGeom>
+                  </pic:spPr>
+                </pic:pic>
+              </a:graphicData>
+            </a:graphic>
+          </wp:inline>
+        </w:drawing>
+      </w:r>
+    </w:p>
+    <w:p>
+      <w:pPr>
+        <w:spacing w:line="360" w:lineRule="auto"/>
+        <w:jc w:val="center"/>
+        <w:rPr>
+          <w:sz w:val="28"/>
+          <w:szCs w:val="28"/>
+        </w:rPr>
+      </w:pPr>
+      <w:r>
+        <w:rPr>
+          <w:noProof/>
+          <w:sz w:val="28"/>
+          <w:szCs w:val="28"/>
+        </w:rPr>
+        <w:drawing>
+          <wp:inline distT="0" distB="0" distL="0" distR="0">
+            <wp:extent cx="5936615" cy="1739265"/>
+            <wp:effectExtent l="0" t="0" r="0" b="635"/>
+            <wp:docPr id="10" name="Рисунок 10"/>
+            <wp:cNvGraphicFramePr>
+              <a:graphicFrameLocks xmlns:a="http://schemas.openxmlformats.org/drawingml/2006/main" noChangeAspect="1"/>
+            </wp:cNvGraphicFramePr>
+            <a:graphic xmlns:a="http://schemas.openxmlformats.org/drawingml/2006/main">
+              <a:graphicData uri="http://schemas.openxmlformats.org/drawingml/2006/picture">
+                <pic:pic xmlns:pic="http://schemas.openxmlformats.org/drawingml/2006/picture">
+                  <pic:nvPicPr>
+                    <pic:cNvPr id="10" name="Рисунок 10"/>
+                    <pic:cNvPicPr/>
+                  </pic:nvPicPr>
+                  <pic:blipFill>
+                    <a:blip r:embed="rId9">
+                      <a:extLst>
+                        <a:ext uri="{28A0092B-C50C-407E-A947-70E740481C1C}">
+                          <a14:useLocalDpi xmlns:a14="http://schemas.microsoft.com/office/drawing/2010/main" val="0"/>
+                        </a:ext>
+                      </a:extLst>
+                    </a:blip>
+                    <a:stretch>
+                      <a:fillRect/>
+                    </a:stretch>
+                  </pic:blipFill>
+                  <pic:spPr>
+                    <a:xfrm>
+                      <a:off x="0" y="0"/>
+                      <a:ext cx="5936615" cy="1739265"/>
+                    </a:xfrm>
+                    <a:prstGeom prst="rect">
+                      <a:avLst/>
+                    </a:prstGeom>
+                  </pic:spPr>
+                </pic:pic>
+              </a:graphicData>
+            </a:graphic>
+          </wp:inline>
+        </w:drawing>
+      </w:r>
+    </w:p>
+    <w:p>
+      <w:pPr>
+        <w:spacing w:line="360" w:lineRule="auto"/>
         <w:jc w:val="both"/>
         <w:rPr>
           <w:sz w:val="28"/>
@@ -1054,15 +1421,7 @@
           <w:sz w:val="28"/>
           <w:szCs w:val="28"/>
         </w:rPr>
-        <w:t xml:space="preserve">, что позволяет настроить каждое движение </w:t>
-      </w:r>
-      <w:proofErr w:type="spellStart"/>
-      <w:r>
-        <w:rPr>
-          <w:sz w:val="28"/>
-          <w:szCs w:val="28"/>
-        </w:rPr>
-        <w:t>нез</w:t>
+        <w:t>, что позволяет настроить каждое движение нез</w:t>
       </w:r>
       <w:r>
         <w:rPr>
@@ -1076,9 +1435,22 @@
           <w:sz w:val="28"/>
           <w:szCs w:val="28"/>
         </w:rPr>
-        <w:t>всимо</w:t>
-      </w:r>
-      <w:proofErr w:type="spellEnd"/>
+        <w:t>в</w:t>
+      </w:r>
+      <w:r>
+        <w:rPr>
+          <w:sz w:val="28"/>
+          <w:szCs w:val="28"/>
+        </w:rPr>
+        <w:t>и</w:t>
+      </w:r>
+      <w:r>
+        <w:rPr>
+          <w:sz w:val="28"/>
+          <w:szCs w:val="28"/>
+        </w:rPr>
+        <w:t>симо</w:t>
+      </w:r>
     </w:p>
     <w:p>
       <w:pPr>
@@ -1118,6 +1490,133 @@
       </w:r>
     </w:p>
     <w:p>
+      <w:pPr>
+        <w:jc w:val="center"/>
+      </w:pPr>
+      <w:r>
+        <w:rPr>
+          <w:noProof/>
+        </w:rPr>
+        <w:lastRenderedPageBreak/>
+        <w:drawing>
+          <wp:inline distT="0" distB="0" distL="0" distR="0">
+            <wp:extent cx="5035827" cy="4742803"/>
+            <wp:effectExtent l="0" t="0" r="0" b="0"/>
+            <wp:docPr id="4" name="Рисунок 4"/>
+            <wp:cNvGraphicFramePr>
+              <a:graphicFrameLocks xmlns:a="http://schemas.openxmlformats.org/drawingml/2006/main" noChangeAspect="1"/>
+            </wp:cNvGraphicFramePr>
+            <a:graphic xmlns:a="http://schemas.openxmlformats.org/drawingml/2006/main">
+              <a:graphicData uri="http://schemas.openxmlformats.org/drawingml/2006/picture">
+                <pic:pic xmlns:pic="http://schemas.openxmlformats.org/drawingml/2006/picture">
+                  <pic:nvPicPr>
+                    <pic:cNvPr id="4" name="Рисунок 4"/>
+                    <pic:cNvPicPr/>
+                  </pic:nvPicPr>
+                  <pic:blipFill>
+                    <a:blip r:embed="rId10">
+                      <a:extLst>
+                        <a:ext uri="{28A0092B-C50C-407E-A947-70E740481C1C}">
+                          <a14:useLocalDpi xmlns:a14="http://schemas.microsoft.com/office/drawing/2010/main" val="0"/>
+                        </a:ext>
+                      </a:extLst>
+                    </a:blip>
+                    <a:stretch>
+                      <a:fillRect/>
+                    </a:stretch>
+                  </pic:blipFill>
+                  <pic:spPr>
+                    <a:xfrm>
+                      <a:off x="0" y="0"/>
+                      <a:ext cx="5080057" cy="4784459"/>
+                    </a:xfrm>
+                    <a:prstGeom prst="rect">
+                      <a:avLst/>
+                    </a:prstGeom>
+                  </pic:spPr>
+                </pic:pic>
+              </a:graphicData>
+            </a:graphic>
+          </wp:inline>
+        </w:drawing>
+      </w:r>
+      <w:r>
+        <w:br/>
+      </w:r>
+      <w:r>
+        <w:t>Рис. 1. Стартовый экран</w:t>
+      </w:r>
+    </w:p>
+    <w:p>
+      <w:pPr>
+        <w:spacing w:line="360" w:lineRule="auto"/>
+        <w:jc w:val="center"/>
+        <w:rPr>
+          <w:sz w:val="28"/>
+          <w:szCs w:val="28"/>
+        </w:rPr>
+      </w:pPr>
+      <w:r>
+        <w:rPr>
+          <w:noProof/>
+          <w:sz w:val="28"/>
+          <w:szCs w:val="28"/>
+        </w:rPr>
+        <w:drawing>
+          <wp:inline distT="0" distB="0" distL="0" distR="0">
+            <wp:extent cx="5031605" cy="4784035"/>
+            <wp:effectExtent l="0" t="0" r="0" b="4445"/>
+            <wp:docPr id="5" name="Рисунок 5"/>
+            <wp:cNvGraphicFramePr>
+              <a:graphicFrameLocks xmlns:a="http://schemas.openxmlformats.org/drawingml/2006/main" noChangeAspect="1"/>
+            </wp:cNvGraphicFramePr>
+            <a:graphic xmlns:a="http://schemas.openxmlformats.org/drawingml/2006/main">
+              <a:graphicData uri="http://schemas.openxmlformats.org/drawingml/2006/picture">
+                <pic:pic xmlns:pic="http://schemas.openxmlformats.org/drawingml/2006/picture">
+                  <pic:nvPicPr>
+                    <pic:cNvPr id="5" name="Рисунок 5"/>
+                    <pic:cNvPicPr/>
+                  </pic:nvPicPr>
+                  <pic:blipFill>
+                    <a:blip r:embed="rId11">
+                      <a:extLst>
+                        <a:ext uri="{28A0092B-C50C-407E-A947-70E740481C1C}">
+                          <a14:useLocalDpi xmlns:a14="http://schemas.microsoft.com/office/drawing/2010/main" val="0"/>
+                        </a:ext>
+                      </a:extLst>
+                    </a:blip>
+                    <a:stretch>
+                      <a:fillRect/>
+                    </a:stretch>
+                  </pic:blipFill>
+                  <pic:spPr>
+                    <a:xfrm>
+                      <a:off x="0" y="0"/>
+                      <a:ext cx="5132785" cy="4880237"/>
+                    </a:xfrm>
+                    <a:prstGeom prst="rect">
+                      <a:avLst/>
+                    </a:prstGeom>
+                  </pic:spPr>
+                </pic:pic>
+              </a:graphicData>
+            </a:graphic>
+          </wp:inline>
+        </w:drawing>
+      </w:r>
+    </w:p>
+    <w:p>
+      <w:pPr>
+        <w:jc w:val="center"/>
+      </w:pPr>
+      <w:r>
+        <w:t>Рис. 2. Таблица рекордов</w:t>
+      </w:r>
+    </w:p>
+    <w:p>
+      <w:pPr>
+        <w:jc w:val="center"/>
+      </w:pPr>
       <w:r>
         <w:rPr>
           <w:noProof/>
@@ -1139,7 +1638,7 @@
                     <pic:cNvPicPr/>
                   </pic:nvPicPr>
                   <pic:blipFill>
-                    <a:blip r:embed="rId7">
+                    <a:blip r:embed="rId12">
                       <a:extLst>
                         <a:ext uri="{28A0092B-C50C-407E-A947-70E740481C1C}">
                           <a14:useLocalDpi xmlns:a14="http://schemas.microsoft.com/office/drawing/2010/main" val="0"/>
@@ -1171,17 +1670,80 @@
         <w:jc w:val="center"/>
       </w:pPr>
       <w:r>
-        <w:t>Рис. 1. Нулевой уровень</w:t>
-      </w:r>
-    </w:p>
-    <w:p>
+        <w:t xml:space="preserve">Рис. </w:t>
+      </w:r>
+      <w:r>
+        <w:t>3</w:t>
+      </w:r>
+      <w:r>
+        <w:t>. Нулевой уровень</w:t>
+      </w:r>
+      <w:r>
+        <w:br/>
+      </w:r>
       <w:r>
         <w:rPr>
           <w:noProof/>
         </w:rPr>
         <w:drawing>
           <wp:inline distT="0" distB="0" distL="0" distR="0">
-            <wp:extent cx="5247861" cy="4932393"/>
+            <wp:extent cx="5199017" cy="4925414"/>
+            <wp:effectExtent l="0" t="0" r="0" b="2540"/>
+            <wp:docPr id="11" name="Рисунок 11"/>
+            <wp:cNvGraphicFramePr>
+              <a:graphicFrameLocks xmlns:a="http://schemas.openxmlformats.org/drawingml/2006/main" noChangeAspect="1"/>
+            </wp:cNvGraphicFramePr>
+            <a:graphic xmlns:a="http://schemas.openxmlformats.org/drawingml/2006/main">
+              <a:graphicData uri="http://schemas.openxmlformats.org/drawingml/2006/picture">
+                <pic:pic xmlns:pic="http://schemas.openxmlformats.org/drawingml/2006/picture">
+                  <pic:nvPicPr>
+                    <pic:cNvPr id="11" name="Рисунок 11"/>
+                    <pic:cNvPicPr/>
+                  </pic:nvPicPr>
+                  <pic:blipFill>
+                    <a:blip r:embed="rId13">
+                      <a:extLst>
+                        <a:ext uri="{28A0092B-C50C-407E-A947-70E740481C1C}">
+                          <a14:useLocalDpi xmlns:a14="http://schemas.microsoft.com/office/drawing/2010/main" val="0"/>
+                        </a:ext>
+                      </a:extLst>
+                    </a:blip>
+                    <a:stretch>
+                      <a:fillRect/>
+                    </a:stretch>
+                  </pic:blipFill>
+                  <pic:spPr>
+                    <a:xfrm>
+                      <a:off x="0" y="0"/>
+                      <a:ext cx="5207890" cy="4933820"/>
+                    </a:xfrm>
+                    <a:prstGeom prst="rect">
+                      <a:avLst/>
+                    </a:prstGeom>
+                  </pic:spPr>
+                </pic:pic>
+              </a:graphicData>
+            </a:graphic>
+          </wp:inline>
+        </w:drawing>
+      </w:r>
+      <w:r>
+        <w:br/>
+        <w:t>Рис. 4. Меню паузы</w:t>
+      </w:r>
+    </w:p>
+    <w:p>
+      <w:pPr>
+        <w:jc w:val="center"/>
+      </w:pPr>
+      <w:r>
+        <w:rPr>
+          <w:noProof/>
+        </w:rPr>
+        <w:lastRenderedPageBreak/>
+        <w:drawing>
+          <wp:inline distT="0" distB="0" distL="0" distR="0">
+            <wp:extent cx="5058994" cy="4754880"/>
             <wp:effectExtent l="0" t="0" r="0" b="0"/>
             <wp:docPr id="2" name="Рисунок 2"/>
             <wp:cNvGraphicFramePr>
@@ -1195,7 +1757,7 @@
                     <pic:cNvPicPr/>
                   </pic:nvPicPr>
                   <pic:blipFill>
-                    <a:blip r:embed="rId8">
+                    <a:blip r:embed="rId14">
                       <a:extLst>
                         <a:ext uri="{28A0092B-C50C-407E-A947-70E740481C1C}">
                           <a14:useLocalDpi xmlns:a14="http://schemas.microsoft.com/office/drawing/2010/main" val="0"/>
@@ -1209,7 +1771,7 @@
                   <pic:spPr>
                     <a:xfrm>
                       <a:off x="0" y="0"/>
-                      <a:ext cx="5323839" cy="5003804"/>
+                      <a:ext cx="5141330" cy="4832266"/>
                     </a:xfrm>
                     <a:prstGeom prst="rect">
                       <a:avLst/>
@@ -1227,19 +1789,33 @@
         <w:jc w:val="center"/>
       </w:pPr>
       <w:r>
-        <w:t>Рис 2. Новый уровень</w:t>
-      </w:r>
-    </w:p>
-    <w:p>
+        <w:t>Рис</w:t>
+      </w:r>
+      <w:r>
+        <w:t>.</w:t>
+      </w:r>
+      <w:r>
+        <w:t xml:space="preserve"> </w:t>
+      </w:r>
+      <w:r>
+        <w:t>5</w:t>
+      </w:r>
+      <w:r>
+        <w:t>. Новый уровень</w:t>
+      </w:r>
+    </w:p>
+    <w:p>
+      <w:pPr>
+        <w:jc w:val="center"/>
+      </w:pPr>
       <w:r>
         <w:rPr>
           <w:noProof/>
         </w:rPr>
-        <w:lastRenderedPageBreak/>
         <w:drawing>
           <wp:inline distT="0" distB="0" distL="0" distR="0">
-            <wp:extent cx="5247640" cy="4943973"/>
-            <wp:effectExtent l="0" t="0" r="0" b="0"/>
+            <wp:extent cx="5068389" cy="4775094"/>
+            <wp:effectExtent l="0" t="0" r="0" b="635"/>
             <wp:docPr id="3" name="Рисунок 3"/>
             <wp:cNvGraphicFramePr>
               <a:graphicFrameLocks xmlns:a="http://schemas.openxmlformats.org/drawingml/2006/main" noChangeAspect="1"/>
@@ -1252,7 +1828,7 @@
                     <pic:cNvPicPr/>
                   </pic:nvPicPr>
                   <pic:blipFill>
-                    <a:blip r:embed="rId9">
+                    <a:blip r:embed="rId15">
                       <a:extLst>
                         <a:ext uri="{28A0092B-C50C-407E-A947-70E740481C1C}">
                           <a14:useLocalDpi xmlns:a14="http://schemas.microsoft.com/office/drawing/2010/main" val="0"/>
@@ -1266,7 +1842,7 @@
                   <pic:spPr>
                     <a:xfrm>
                       <a:off x="0" y="0"/>
-                      <a:ext cx="5284519" cy="4978717"/>
+                      <a:ext cx="5112255" cy="4816422"/>
                     </a:xfrm>
                     <a:prstGeom prst="rect">
                       <a:avLst/>
@@ -1278,16 +1854,145 @@
           </wp:inline>
         </w:drawing>
       </w:r>
+      <w:r>
+        <w:br/>
+      </w:r>
+      <w:r>
+        <w:t xml:space="preserve">Рис. </w:t>
+      </w:r>
+      <w:r>
+        <w:t>6</w:t>
+      </w:r>
+      <w:r>
+        <w:t>. Попадание в геро</w:t>
+      </w:r>
+      <w:r>
+        <w:t>я</w:t>
+      </w:r>
+      <w:r>
+        <w:br/>
+      </w:r>
+      <w:r>
+        <w:rPr>
+          <w:noProof/>
+        </w:rPr>
+        <w:lastRenderedPageBreak/>
+        <w:drawing>
+          <wp:inline distT="0" distB="0" distL="0" distR="0">
+            <wp:extent cx="5211650" cy="4928465"/>
+            <wp:effectExtent l="0" t="0" r="0" b="0"/>
+            <wp:docPr id="6" name="Рисунок 6"/>
+            <wp:cNvGraphicFramePr>
+              <a:graphicFrameLocks xmlns:a="http://schemas.openxmlformats.org/drawingml/2006/main" noChangeAspect="1"/>
+            </wp:cNvGraphicFramePr>
+            <a:graphic xmlns:a="http://schemas.openxmlformats.org/drawingml/2006/main">
+              <a:graphicData uri="http://schemas.openxmlformats.org/drawingml/2006/picture">
+                <pic:pic xmlns:pic="http://schemas.openxmlformats.org/drawingml/2006/picture">
+                  <pic:nvPicPr>
+                    <pic:cNvPr id="6" name="Рисунок 6"/>
+                    <pic:cNvPicPr/>
+                  </pic:nvPicPr>
+                  <pic:blipFill>
+                    <a:blip r:embed="rId16">
+                      <a:extLst>
+                        <a:ext uri="{28A0092B-C50C-407E-A947-70E740481C1C}">
+                          <a14:useLocalDpi xmlns:a14="http://schemas.microsoft.com/office/drawing/2010/main" val="0"/>
+                        </a:ext>
+                      </a:extLst>
+                    </a:blip>
+                    <a:stretch>
+                      <a:fillRect/>
+                    </a:stretch>
+                  </pic:blipFill>
+                  <pic:spPr>
+                    <a:xfrm>
+                      <a:off x="0" y="0"/>
+                      <a:ext cx="5240540" cy="4955785"/>
+                    </a:xfrm>
+                    <a:prstGeom prst="rect">
+                      <a:avLst/>
+                    </a:prstGeom>
+                  </pic:spPr>
+                </pic:pic>
+              </a:graphicData>
+            </a:graphic>
+          </wp:inline>
+        </w:drawing>
+      </w:r>
+      <w:r>
+        <w:br/>
+        <w:t>Рис.</w:t>
+      </w:r>
+      <w:r>
+        <w:t>7</w:t>
+      </w:r>
+      <w:r>
+        <w:t>. Запись в таблицу рекордов</w:t>
+      </w:r>
     </w:p>
     <w:p>
       <w:pPr>
         <w:jc w:val="center"/>
       </w:pPr>
       <w:r>
-        <w:t xml:space="preserve">Рис. 3. </w:t>
-      </w:r>
-      <w:r>
-        <w:t>Попадание в героя</w:t>
+        <w:rPr>
+          <w:noProof/>
+        </w:rPr>
+        <w:drawing>
+          <wp:inline distT="0" distB="0" distL="0" distR="0">
+            <wp:extent cx="5274693" cy="4996543"/>
+            <wp:effectExtent l="0" t="0" r="0" b="0"/>
+            <wp:docPr id="7" name="Рисунок 7"/>
+            <wp:cNvGraphicFramePr>
+              <a:graphicFrameLocks xmlns:a="http://schemas.openxmlformats.org/drawingml/2006/main" noChangeAspect="1"/>
+            </wp:cNvGraphicFramePr>
+            <a:graphic xmlns:a="http://schemas.openxmlformats.org/drawingml/2006/main">
+              <a:graphicData uri="http://schemas.openxmlformats.org/drawingml/2006/picture">
+                <pic:pic xmlns:pic="http://schemas.openxmlformats.org/drawingml/2006/picture">
+                  <pic:nvPicPr>
+                    <pic:cNvPr id="7" name="Рисунок 7"/>
+                    <pic:cNvPicPr/>
+                  </pic:nvPicPr>
+                  <pic:blipFill>
+                    <a:blip r:embed="rId17">
+                      <a:extLst>
+                        <a:ext uri="{28A0092B-C50C-407E-A947-70E740481C1C}">
+                          <a14:useLocalDpi xmlns:a14="http://schemas.microsoft.com/office/drawing/2010/main" val="0"/>
+                        </a:ext>
+                      </a:extLst>
+                    </a:blip>
+                    <a:stretch>
+                      <a:fillRect/>
+                    </a:stretch>
+                  </pic:blipFill>
+                  <pic:spPr>
+                    <a:xfrm>
+                      <a:off x="0" y="0"/>
+                      <a:ext cx="5299302" cy="5019854"/>
+                    </a:xfrm>
+                    <a:prstGeom prst="rect">
+                      <a:avLst/>
+                    </a:prstGeom>
+                  </pic:spPr>
+                </pic:pic>
+              </a:graphicData>
+            </a:graphic>
+          </wp:inline>
+        </w:drawing>
+      </w:r>
+    </w:p>
+    <w:p>
+      <w:pPr>
+        <w:jc w:val="center"/>
+      </w:pPr>
+      <w:r>
+        <w:t xml:space="preserve">Рис. </w:t>
+      </w:r>
+      <w:r>
+        <w:t>8</w:t>
+      </w:r>
+      <w:r>
+        <w:t>. Выбор действия после проигрыша</w:t>
       </w:r>
     </w:p>
     <w:sectPr>
@@ -1729,6 +2434,7 @@
     <w:lsdException w:name="HTML Sample" w:semiHidden="1" w:unhideWhenUsed="1"/>
     <w:lsdException w:name="HTML Typewriter" w:semiHidden="1" w:unhideWhenUsed="1"/>
     <w:lsdException w:name="HTML Variable" w:semiHidden="1" w:unhideWhenUsed="1"/>
+    <w:lsdException w:name="Normal Table" w:semiHidden="1" w:unhideWhenUsed="1"/>
     <w:lsdException w:name="annotation subject" w:semiHidden="1" w:unhideWhenUsed="1"/>
     <w:lsdException w:name="No List" w:semiHidden="1" w:unhideWhenUsed="1"/>
     <w:lsdException w:name="Outline List 1" w:semiHidden="1" w:unhideWhenUsed="1"/>
@@ -1775,8 +2481,10 @@
     <w:lsdException w:name="Table Subtle 2" w:semiHidden="1" w:unhideWhenUsed="1"/>
     <w:lsdException w:name="Table Web 1" w:semiHidden="1" w:unhideWhenUsed="1"/>
     <w:lsdException w:name="Table Web 2" w:semiHidden="1" w:unhideWhenUsed="1"/>
+    <w:lsdException w:name="Table Web 3" w:semiHidden="1" w:unhideWhenUsed="1"/>
     <w:lsdException w:name="Balloon Text" w:semiHidden="1" w:unhideWhenUsed="1"/>
     <w:lsdException w:name="Table Grid" w:uiPriority="39"/>
+    <w:lsdException w:name="Table Theme" w:semiHidden="1" w:unhideWhenUsed="1"/>
     <w:lsdException w:name="Placeholder Text" w:semiHidden="1"/>
     <w:lsdException w:name="No Spacing" w:uiPriority="1" w:qFormat="1"/>
     <w:lsdException w:name="Light Shading" w:uiPriority="60"/>

</xml_diff>